<commit_message>
fix problems with reports
</commit_message>
<xml_diff>
--- a/Lab 3/Отчёт.docx
+++ b/Lab 3/Отчёт.docx
@@ -119,16 +119,7 @@
           <w:sz w:val="40"/>
           <w:szCs w:val="40"/>
         </w:rPr>
-        <w:t>Лабораторная работа №</w:t>
-      </w:r>
-      <w:r>
-        <w:rPr>
-          <w:rFonts w:ascii="Times New Roman" w:eastAsia="Times New Roman" w:hAnsi="Times New Roman" w:cs="Times New Roman"/>
-          <w:b/>
-          <w:sz w:val="40"/>
-          <w:szCs w:val="40"/>
-        </w:rPr>
-        <w:t>4</w:t>
+        <w:t>Лабораторная работа №3</w:t>
       </w:r>
     </w:p>
     <w:p>
@@ -406,499 +397,170 @@
     <w:p>
       <w:pPr>
         <w:spacing w:after="0" w:line="360" w:lineRule="auto"/>
-        <w:ind w:firstLine="720"/>
-        <w:rPr>
-          <w:rFonts w:ascii="Times New Roman" w:eastAsia="Times New Roman" w:hAnsi="Times New Roman" w:cs="Times New Roman"/>
-          <w:sz w:val="28"/>
-          <w:szCs w:val="28"/>
-        </w:rPr>
-      </w:pPr>
-      <w:r>
-        <w:rPr>
-          <w:rFonts w:ascii="Times New Roman" w:eastAsia="Times New Roman" w:hAnsi="Times New Roman" w:cs="Times New Roman"/>
-          <w:sz w:val="28"/>
-          <w:szCs w:val="28"/>
-        </w:rPr>
-        <w:t>При использовании пулов потоков задача передается в пул и выполняется потоком из пула. Работа передаётся в пул с помощью очереди, а доступный поток удаляет работу из очереди. Если доступных потоков нет, работа остается в очереди до тех пор, пока один из них не станет доступным. Если работы нет, потоки ожидают уведомления, пока задача не станет доступной.</w:t>
-      </w:r>
-    </w:p>
-    <w:p>
-      <w:pPr>
-        <w:spacing w:after="0" w:line="360" w:lineRule="auto"/>
-        <w:ind w:firstLine="720"/>
-        <w:rPr>
-          <w:rFonts w:ascii="Times New Roman" w:eastAsia="Times New Roman" w:hAnsi="Times New Roman" w:cs="Times New Roman"/>
-          <w:sz w:val="28"/>
-          <w:szCs w:val="28"/>
-        </w:rPr>
-      </w:pPr>
-      <w:r>
-        <w:rPr>
-          <w:rFonts w:ascii="Times New Roman" w:eastAsia="Times New Roman" w:hAnsi="Times New Roman" w:cs="Times New Roman"/>
-          <w:sz w:val="28"/>
-          <w:szCs w:val="28"/>
-        </w:rPr>
-        <w:t xml:space="preserve">Этот проект включает в себя создание пула потоков и управление им. Его нужно выполнить с использованием </w:t>
-      </w:r>
-      <w:proofErr w:type="spellStart"/>
-      <w:r>
-        <w:rPr>
-          <w:rFonts w:ascii="Times New Roman" w:eastAsia="Times New Roman" w:hAnsi="Times New Roman" w:cs="Times New Roman"/>
-          <w:sz w:val="28"/>
-          <w:szCs w:val="28"/>
-        </w:rPr>
-        <w:t>PThreads</w:t>
-      </w:r>
-      <w:proofErr w:type="spellEnd"/>
-      <w:r>
-        <w:rPr>
-          <w:rFonts w:ascii="Times New Roman" w:eastAsia="Times New Roman" w:hAnsi="Times New Roman" w:cs="Times New Roman"/>
-          <w:sz w:val="28"/>
-          <w:szCs w:val="28"/>
-        </w:rPr>
-        <w:t xml:space="preserve"> и </w:t>
-      </w:r>
-      <w:proofErr w:type="spellStart"/>
-      <w:r>
-        <w:rPr>
-          <w:rFonts w:ascii="Times New Roman" w:eastAsia="Times New Roman" w:hAnsi="Times New Roman" w:cs="Times New Roman"/>
-          <w:sz w:val="28"/>
-          <w:szCs w:val="28"/>
-        </w:rPr>
-        <w:t>Posix</w:t>
-      </w:r>
-      <w:proofErr w:type="spellEnd"/>
-      <w:r>
-        <w:rPr>
-          <w:rFonts w:ascii="Times New Roman" w:eastAsia="Times New Roman" w:hAnsi="Times New Roman" w:cs="Times New Roman"/>
-          <w:sz w:val="28"/>
-          <w:szCs w:val="28"/>
-        </w:rPr>
-        <w:t xml:space="preserve"> синхронизации</w:t>
-      </w:r>
-      <w:r>
-        <w:rPr>
-          <w:rFonts w:ascii="Times New Roman" w:eastAsia="Times New Roman" w:hAnsi="Times New Roman" w:cs="Times New Roman"/>
-          <w:sz w:val="28"/>
-          <w:szCs w:val="28"/>
-        </w:rPr>
-        <w:t xml:space="preserve">. </w:t>
+        <w:ind w:firstLine="709"/>
+        <w:rPr>
+          <w:rFonts w:ascii="Times New Roman" w:eastAsia="Times New Roman" w:hAnsi="Times New Roman" w:cs="Times New Roman"/>
+          <w:sz w:val="28"/>
+          <w:szCs w:val="28"/>
+        </w:rPr>
+      </w:pPr>
+      <w:r>
+        <w:rPr>
+          <w:rFonts w:ascii="Times New Roman" w:eastAsia="Times New Roman" w:hAnsi="Times New Roman" w:cs="Times New Roman"/>
+          <w:sz w:val="28"/>
+          <w:szCs w:val="28"/>
+        </w:rPr>
+        <w:t>Программа должна считать файл, содержащий логические адреса, и, используя TLB и таблицу с</w:t>
+      </w:r>
+      <w:r>
+        <w:rPr>
+          <w:rFonts w:ascii="Times New Roman" w:eastAsia="Times New Roman" w:hAnsi="Times New Roman" w:cs="Times New Roman"/>
+          <w:sz w:val="28"/>
+          <w:szCs w:val="28"/>
+        </w:rPr>
+        <w:t>траниц, преобразовать каждый логический адрес в соответствующий физический адрес и вывести значение байта, хранящегося по преобразованному физическому адресу. Используя моделирование, понять этапы преобразования логических адресов в физические. Это будет в</w:t>
+      </w:r>
+      <w:r>
+        <w:rPr>
+          <w:rFonts w:ascii="Times New Roman" w:eastAsia="Times New Roman" w:hAnsi="Times New Roman" w:cs="Times New Roman"/>
+          <w:sz w:val="28"/>
+          <w:szCs w:val="28"/>
+        </w:rPr>
+        <w:t>ключать в себя устранение ошибок страниц с использованием подкачки по запросу, управление TLB и реализацию алгоритма замещения страниц.</w:t>
+      </w:r>
+    </w:p>
+    <w:p>
+      <w:pPr>
+        <w:spacing w:after="0" w:line="360" w:lineRule="auto"/>
+        <w:ind w:firstLine="709"/>
+        <w:rPr>
+          <w:rFonts w:ascii="Times New Roman" w:eastAsia="Times New Roman" w:hAnsi="Times New Roman" w:cs="Times New Roman"/>
+          <w:sz w:val="28"/>
+          <w:szCs w:val="28"/>
+        </w:rPr>
+      </w:pPr>
+      <w:r>
+        <w:rPr>
+          <w:rFonts w:ascii="Times New Roman" w:eastAsia="Times New Roman" w:hAnsi="Times New Roman" w:cs="Times New Roman"/>
+          <w:sz w:val="28"/>
+          <w:szCs w:val="28"/>
+        </w:rPr>
+        <w:t>Программа преобразует логические адреса в физические, используя TLB и таблицу страниц. Сначала номер страницы извлекаетс</w:t>
+      </w:r>
+      <w:r>
+        <w:rPr>
+          <w:rFonts w:ascii="Times New Roman" w:eastAsia="Times New Roman" w:hAnsi="Times New Roman" w:cs="Times New Roman"/>
+          <w:sz w:val="28"/>
+          <w:szCs w:val="28"/>
+        </w:rPr>
+        <w:t>я из логического адреса и проверяется на наличие в TLB. В случае наличия в TLB номер фрейма извлекается из TLB. В случае отсутствия в TLB необходимо обратиться к таблице страниц. В последнем случае либо номер фрейма извлекается из таблицы страниц, либо воз</w:t>
+      </w:r>
+      <w:r>
+        <w:rPr>
+          <w:rFonts w:ascii="Times New Roman" w:eastAsia="Times New Roman" w:hAnsi="Times New Roman" w:cs="Times New Roman"/>
+          <w:sz w:val="28"/>
+          <w:szCs w:val="28"/>
+        </w:rPr>
+        <w:t xml:space="preserve">никает ошибка страницы. </w:t>
+      </w:r>
+    </w:p>
+    <w:p>
+      <w:pPr>
+        <w:spacing w:after="0" w:line="360" w:lineRule="auto"/>
+        <w:ind w:firstLine="709"/>
+        <w:rPr>
+          <w:rFonts w:ascii="Times New Roman" w:eastAsia="Times New Roman" w:hAnsi="Times New Roman" w:cs="Times New Roman"/>
+          <w:sz w:val="28"/>
+          <w:szCs w:val="28"/>
+        </w:rPr>
+      </w:pPr>
+      <w:r>
+        <w:rPr>
+          <w:rFonts w:ascii="Times New Roman" w:eastAsia="Times New Roman" w:hAnsi="Times New Roman" w:cs="Times New Roman"/>
+          <w:sz w:val="28"/>
+          <w:szCs w:val="28"/>
+        </w:rPr>
+        <w:t xml:space="preserve">При возникновении ошибки страницы программа должна прочитать 256-байтовую страницу из файла резервных страниц и сохраните ее в доступном фрейме физической памяти. </w:t>
+      </w:r>
+    </w:p>
+    <w:p>
+      <w:pPr>
+        <w:spacing w:after="0" w:line="360" w:lineRule="auto"/>
+        <w:ind w:firstLine="709"/>
+        <w:rPr>
+          <w:rFonts w:ascii="Times New Roman" w:eastAsia="Times New Roman" w:hAnsi="Times New Roman" w:cs="Times New Roman"/>
+          <w:sz w:val="28"/>
+          <w:szCs w:val="28"/>
+        </w:rPr>
+      </w:pPr>
+      <w:r>
+        <w:rPr>
+          <w:rFonts w:ascii="Times New Roman" w:eastAsia="Times New Roman" w:hAnsi="Times New Roman" w:cs="Times New Roman"/>
+          <w:sz w:val="28"/>
+          <w:szCs w:val="28"/>
+        </w:rPr>
+        <w:t>После завершения ваша программа должна сообщить следующую статистику:</w:t>
+      </w:r>
+      <w:r>
+        <w:rPr>
+          <w:rFonts w:ascii="Times New Roman" w:eastAsia="Times New Roman" w:hAnsi="Times New Roman" w:cs="Times New Roman"/>
+          <w:sz w:val="28"/>
+          <w:szCs w:val="28"/>
+        </w:rPr>
+        <w:br/>
+        <w:t>1) Частота ошибок страниц – процент ссылок на адреса, которые привели к ошибкам страниц.</w:t>
+      </w:r>
+      <w:r>
+        <w:rPr>
+          <w:rFonts w:ascii="Times New Roman" w:eastAsia="Times New Roman" w:hAnsi="Times New Roman" w:cs="Times New Roman"/>
+          <w:sz w:val="28"/>
+          <w:szCs w:val="28"/>
+        </w:rPr>
+        <w:br/>
+        <w:t>2) Частота попаданий в TLB – процент адресных ссылок, которые были найдены в TLB.</w:t>
       </w:r>
     </w:p>
     <w:p>
       <w:pPr>
         <w:spacing w:line="360" w:lineRule="auto"/>
-        <w:ind w:firstLine="720"/>
-        <w:rPr>
-          <w:rFonts w:ascii="Times New Roman" w:eastAsia="Times New Roman" w:hAnsi="Times New Roman" w:cs="Times New Roman"/>
-          <w:sz w:val="28"/>
-          <w:szCs w:val="28"/>
-        </w:rPr>
-      </w:pPr>
-      <w:r>
-        <w:rPr>
-          <w:rFonts w:ascii="Times New Roman" w:eastAsia="Times New Roman" w:hAnsi="Times New Roman" w:cs="Times New Roman"/>
-          <w:sz w:val="28"/>
-          <w:szCs w:val="28"/>
-        </w:rPr>
-        <w:t xml:space="preserve">Функция </w:t>
-      </w:r>
-      <w:proofErr w:type="spellStart"/>
-      <w:r>
-        <w:rPr>
-          <w:rFonts w:ascii="Times New Roman" w:eastAsia="Times New Roman" w:hAnsi="Times New Roman" w:cs="Times New Roman"/>
-          <w:sz w:val="28"/>
-          <w:szCs w:val="28"/>
-        </w:rPr>
-        <w:t>pool_init</w:t>
-      </w:r>
-      <w:proofErr w:type="spellEnd"/>
-      <w:r>
-        <w:rPr>
-          <w:rFonts w:ascii="Times New Roman" w:eastAsia="Times New Roman" w:hAnsi="Times New Roman" w:cs="Times New Roman"/>
-          <w:sz w:val="28"/>
-          <w:szCs w:val="28"/>
-        </w:rPr>
-        <w:t>() создаст потоки при запуске, а также инициализирует  блокировки взаимного исключения(</w:t>
-      </w:r>
-      <w:proofErr w:type="spellStart"/>
-      <w:r>
-        <w:rPr>
-          <w:rFonts w:ascii="Times New Roman" w:eastAsia="Times New Roman" w:hAnsi="Times New Roman" w:cs="Times New Roman"/>
-          <w:sz w:val="28"/>
-          <w:szCs w:val="28"/>
-        </w:rPr>
-        <w:t>mutex</w:t>
-      </w:r>
-      <w:proofErr w:type="spellEnd"/>
-      <w:r>
-        <w:rPr>
-          <w:rFonts w:ascii="Times New Roman" w:eastAsia="Times New Roman" w:hAnsi="Times New Roman" w:cs="Times New Roman"/>
-          <w:sz w:val="28"/>
-          <w:szCs w:val="28"/>
-        </w:rPr>
-        <w:t>) и семафоры.</w:t>
-      </w:r>
-    </w:p>
-    <w:p>
-      <w:pPr>
-        <w:spacing w:line="360" w:lineRule="auto"/>
-        <w:ind w:firstLine="720"/>
-        <w:rPr>
-          <w:rFonts w:ascii="Times New Roman" w:eastAsia="Times New Roman" w:hAnsi="Times New Roman" w:cs="Times New Roman"/>
-          <w:sz w:val="28"/>
-          <w:szCs w:val="28"/>
-        </w:rPr>
-      </w:pPr>
-      <w:r>
-        <w:rPr>
-          <w:rFonts w:ascii="Times New Roman" w:eastAsia="Times New Roman" w:hAnsi="Times New Roman" w:cs="Times New Roman"/>
-          <w:sz w:val="28"/>
-          <w:szCs w:val="28"/>
-        </w:rPr>
-        <w:t xml:space="preserve">Функция </w:t>
-      </w:r>
-      <w:proofErr w:type="spellStart"/>
-      <w:r>
-        <w:rPr>
-          <w:rFonts w:ascii="Times New Roman" w:eastAsia="Times New Roman" w:hAnsi="Times New Roman" w:cs="Times New Roman"/>
-          <w:sz w:val="28"/>
-          <w:szCs w:val="28"/>
-        </w:rPr>
-        <w:t>pool_submit</w:t>
-      </w:r>
-      <w:proofErr w:type="spellEnd"/>
-      <w:r>
-        <w:rPr>
-          <w:rFonts w:ascii="Times New Roman" w:eastAsia="Times New Roman" w:hAnsi="Times New Roman" w:cs="Times New Roman"/>
-          <w:sz w:val="28"/>
-          <w:szCs w:val="28"/>
-        </w:rPr>
-        <w:t xml:space="preserve">() частично реализована и в настоящее время помещает выполняемую функцию, а также ее данные, в структуру задачи. Структура задачи представляет работу, которая будет выполнена потоком в пуле. </w:t>
-      </w:r>
-      <w:proofErr w:type="spellStart"/>
-      <w:r>
-        <w:rPr>
-          <w:rFonts w:ascii="Times New Roman" w:eastAsia="Times New Roman" w:hAnsi="Times New Roman" w:cs="Times New Roman"/>
-          <w:sz w:val="28"/>
-          <w:szCs w:val="28"/>
-        </w:rPr>
-        <w:t>pool_submit</w:t>
-      </w:r>
-      <w:proofErr w:type="spellEnd"/>
-      <w:r>
-        <w:rPr>
-          <w:rFonts w:ascii="Times New Roman" w:eastAsia="Times New Roman" w:hAnsi="Times New Roman" w:cs="Times New Roman"/>
-          <w:sz w:val="28"/>
-          <w:szCs w:val="28"/>
-        </w:rPr>
-        <w:t xml:space="preserve">() добавит эти задачи в очередь, вызывая функцию </w:t>
-      </w:r>
-      <w:proofErr w:type="spellStart"/>
-      <w:r>
-        <w:rPr>
-          <w:rFonts w:ascii="Times New Roman" w:eastAsia="Times New Roman" w:hAnsi="Times New Roman" w:cs="Times New Roman"/>
-          <w:sz w:val="28"/>
-          <w:szCs w:val="28"/>
-        </w:rPr>
-        <w:t>enqueue</w:t>
-      </w:r>
-      <w:proofErr w:type="spellEnd"/>
-      <w:r>
-        <w:rPr>
-          <w:rFonts w:ascii="Times New Roman" w:eastAsia="Times New Roman" w:hAnsi="Times New Roman" w:cs="Times New Roman"/>
-          <w:sz w:val="28"/>
-          <w:szCs w:val="28"/>
-        </w:rPr>
-        <w:t xml:space="preserve">(), а рабочие потоки вызовут </w:t>
-      </w:r>
-      <w:proofErr w:type="spellStart"/>
-      <w:r>
-        <w:rPr>
-          <w:rFonts w:ascii="Times New Roman" w:eastAsia="Times New Roman" w:hAnsi="Times New Roman" w:cs="Times New Roman"/>
-          <w:sz w:val="28"/>
-          <w:szCs w:val="28"/>
-        </w:rPr>
-        <w:t>dequeue</w:t>
-      </w:r>
-      <w:proofErr w:type="spellEnd"/>
-      <w:r>
-        <w:rPr>
-          <w:rFonts w:ascii="Times New Roman" w:eastAsia="Times New Roman" w:hAnsi="Times New Roman" w:cs="Times New Roman"/>
-          <w:sz w:val="28"/>
-          <w:szCs w:val="28"/>
-        </w:rPr>
-        <w:t xml:space="preserve">() для получения работы из очереди. Очередь может быть реализована статически (с использованием массивов) или динамически (с использованием связанного списка). Функция </w:t>
-      </w:r>
-      <w:proofErr w:type="spellStart"/>
-      <w:r>
-        <w:rPr>
-          <w:rFonts w:ascii="Times New Roman" w:eastAsia="Times New Roman" w:hAnsi="Times New Roman" w:cs="Times New Roman"/>
-          <w:sz w:val="28"/>
-          <w:szCs w:val="28"/>
-        </w:rPr>
-        <w:t>pool_init</w:t>
-      </w:r>
-      <w:proofErr w:type="spellEnd"/>
-      <w:r>
-        <w:rPr>
-          <w:rFonts w:ascii="Times New Roman" w:eastAsia="Times New Roman" w:hAnsi="Times New Roman" w:cs="Times New Roman"/>
-          <w:sz w:val="28"/>
-          <w:szCs w:val="28"/>
-        </w:rPr>
-        <w:t xml:space="preserve">() имеет возвращаемое значение </w:t>
-      </w:r>
-      <w:proofErr w:type="spellStart"/>
-      <w:r>
-        <w:rPr>
-          <w:rFonts w:ascii="Times New Roman" w:eastAsia="Times New Roman" w:hAnsi="Times New Roman" w:cs="Times New Roman"/>
-          <w:sz w:val="28"/>
-          <w:szCs w:val="28"/>
-        </w:rPr>
-        <w:t>int</w:t>
-      </w:r>
-      <w:proofErr w:type="spellEnd"/>
-      <w:r>
-        <w:rPr>
-          <w:rFonts w:ascii="Times New Roman" w:eastAsia="Times New Roman" w:hAnsi="Times New Roman" w:cs="Times New Roman"/>
-          <w:sz w:val="28"/>
-          <w:szCs w:val="28"/>
-        </w:rPr>
-        <w:t xml:space="preserve">, которое используется для указания того, была ли задача успешно отправлена в пул (0 указывает на успех, 1 указывает на неудачу). Если очередь реализована с использованием массивов, </w:t>
-      </w:r>
-      <w:proofErr w:type="spellStart"/>
-      <w:r>
-        <w:rPr>
-          <w:rFonts w:ascii="Times New Roman" w:eastAsia="Times New Roman" w:hAnsi="Times New Roman" w:cs="Times New Roman"/>
-          <w:sz w:val="28"/>
-          <w:szCs w:val="28"/>
-        </w:rPr>
-        <w:t>pool_init</w:t>
-      </w:r>
-      <w:proofErr w:type="spellEnd"/>
-      <w:r>
-        <w:rPr>
-          <w:rFonts w:ascii="Times New Roman" w:eastAsia="Times New Roman" w:hAnsi="Times New Roman" w:cs="Times New Roman"/>
-          <w:sz w:val="28"/>
-          <w:szCs w:val="28"/>
-        </w:rPr>
-        <w:t xml:space="preserve">() вернет 1, если будет попытка отправить работу и очередь заполнена. Если очередь реализована как связанный список, </w:t>
-      </w:r>
-      <w:proofErr w:type="spellStart"/>
-      <w:r>
-        <w:rPr>
-          <w:rFonts w:ascii="Times New Roman" w:eastAsia="Times New Roman" w:hAnsi="Times New Roman" w:cs="Times New Roman"/>
-          <w:sz w:val="28"/>
-          <w:szCs w:val="28"/>
-        </w:rPr>
-        <w:t>pool_init</w:t>
-      </w:r>
-      <w:proofErr w:type="spellEnd"/>
-      <w:r>
-        <w:rPr>
-          <w:rFonts w:ascii="Times New Roman" w:eastAsia="Times New Roman" w:hAnsi="Times New Roman" w:cs="Times New Roman"/>
-          <w:sz w:val="28"/>
-          <w:szCs w:val="28"/>
-        </w:rPr>
-        <w:t>() пула всегда должен возвращать 0, если только не произойдет ошибка выделения памяти.</w:t>
-      </w:r>
-    </w:p>
-    <w:p>
-      <w:pPr>
-        <w:spacing w:line="360" w:lineRule="auto"/>
-        <w:ind w:firstLine="720"/>
-        <w:rPr>
-          <w:rFonts w:ascii="Times New Roman" w:eastAsia="Times New Roman" w:hAnsi="Times New Roman" w:cs="Times New Roman"/>
-          <w:sz w:val="28"/>
-          <w:szCs w:val="28"/>
-        </w:rPr>
-      </w:pPr>
-      <w:r>
-        <w:rPr>
-          <w:rFonts w:ascii="Times New Roman" w:eastAsia="Times New Roman" w:hAnsi="Times New Roman" w:cs="Times New Roman"/>
-          <w:sz w:val="28"/>
-          <w:szCs w:val="28"/>
-        </w:rPr>
-        <w:t xml:space="preserve">Функция </w:t>
-      </w:r>
-      <w:proofErr w:type="spellStart"/>
-      <w:r>
-        <w:rPr>
-          <w:rFonts w:ascii="Times New Roman" w:eastAsia="Times New Roman" w:hAnsi="Times New Roman" w:cs="Times New Roman"/>
-          <w:sz w:val="28"/>
-          <w:szCs w:val="28"/>
-        </w:rPr>
-        <w:t>worker</w:t>
-      </w:r>
-      <w:proofErr w:type="spellEnd"/>
-      <w:r>
-        <w:rPr>
-          <w:rFonts w:ascii="Times New Roman" w:eastAsia="Times New Roman" w:hAnsi="Times New Roman" w:cs="Times New Roman"/>
-          <w:sz w:val="28"/>
-          <w:szCs w:val="28"/>
-        </w:rPr>
-        <w:t xml:space="preserve">() выполняется каждым потоком в пуле, где каждый поток будет ожидать доступной работы. Как только работа станет доступной, поток удалит ее из очереди и вызовет метод </w:t>
-      </w:r>
-      <w:proofErr w:type="spellStart"/>
-      <w:r>
-        <w:rPr>
-          <w:rFonts w:ascii="Times New Roman" w:eastAsia="Times New Roman" w:hAnsi="Times New Roman" w:cs="Times New Roman"/>
-          <w:sz w:val="28"/>
-          <w:szCs w:val="28"/>
-        </w:rPr>
-        <w:t>execute</w:t>
-      </w:r>
-      <w:proofErr w:type="spellEnd"/>
-      <w:r>
-        <w:rPr>
-          <w:rFonts w:ascii="Times New Roman" w:eastAsia="Times New Roman" w:hAnsi="Times New Roman" w:cs="Times New Roman"/>
-          <w:sz w:val="28"/>
-          <w:szCs w:val="28"/>
-        </w:rPr>
-        <w:t xml:space="preserve">() для запуска указанной функции. Семафор можно использовать для уведомления ожидающего </w:t>
-      </w:r>
-      <w:r>
-        <w:rPr>
-          <w:rFonts w:ascii="Times New Roman" w:eastAsia="Times New Roman" w:hAnsi="Times New Roman" w:cs="Times New Roman"/>
+        <w:rPr>
+          <w:rFonts w:ascii="Times New Roman" w:eastAsia="Times New Roman" w:hAnsi="Times New Roman" w:cs="Times New Roman"/>
+          <w:sz w:val="28"/>
+          <w:szCs w:val="28"/>
+        </w:rPr>
+      </w:pPr>
+      <w:r>
+        <w:br w:type="page"/>
+      </w:r>
+    </w:p>
+    <w:p>
+      <w:pPr>
+        <w:spacing w:after="0" w:line="360" w:lineRule="auto"/>
+        <w:rPr>
+          <w:rFonts w:ascii="Times New Roman" w:eastAsia="Times New Roman" w:hAnsi="Times New Roman" w:cs="Times New Roman"/>
+          <w:b/>
+          <w:sz w:val="28"/>
+          <w:szCs w:val="28"/>
+        </w:rPr>
+      </w:pPr>
+      <w:r>
+        <w:rPr>
+          <w:rFonts w:ascii="Times New Roman" w:eastAsia="Times New Roman" w:hAnsi="Times New Roman" w:cs="Times New Roman"/>
+          <w:b/>
           <w:sz w:val="28"/>
           <w:szCs w:val="28"/>
         </w:rPr>
         <w:lastRenderedPageBreak/>
-        <w:t xml:space="preserve">потока, когда работа передается в пул потоков. Могут использоваться как именованные, так и безымянные семафоры. </w:t>
-      </w:r>
-    </w:p>
-    <w:p>
-      <w:pPr>
-        <w:spacing w:line="360" w:lineRule="auto"/>
-        <w:ind w:firstLine="720"/>
-        <w:rPr>
-          <w:rFonts w:ascii="Times New Roman" w:eastAsia="Times New Roman" w:hAnsi="Times New Roman" w:cs="Times New Roman"/>
-          <w:sz w:val="28"/>
-          <w:szCs w:val="28"/>
-        </w:rPr>
-      </w:pPr>
-      <w:r>
-        <w:rPr>
-          <w:rFonts w:ascii="Times New Roman" w:eastAsia="Times New Roman" w:hAnsi="Times New Roman" w:cs="Times New Roman"/>
-          <w:sz w:val="28"/>
-          <w:szCs w:val="28"/>
-        </w:rPr>
-        <w:t>Блокировка мьютекса необходима во избежание состояний гонки при доступе или изменении очереди.</w:t>
-      </w:r>
-    </w:p>
-    <w:p>
-      <w:pPr>
-        <w:spacing w:line="360" w:lineRule="auto"/>
-        <w:ind w:firstLine="720"/>
-        <w:rPr>
-          <w:rFonts w:ascii="Times New Roman" w:eastAsia="Times New Roman" w:hAnsi="Times New Roman" w:cs="Times New Roman"/>
-          <w:sz w:val="28"/>
-          <w:szCs w:val="28"/>
-        </w:rPr>
-      </w:pPr>
-      <w:r>
-        <w:rPr>
-          <w:rFonts w:ascii="Times New Roman" w:eastAsia="Times New Roman" w:hAnsi="Times New Roman" w:cs="Times New Roman"/>
-          <w:sz w:val="28"/>
-          <w:szCs w:val="28"/>
-        </w:rPr>
-        <w:t xml:space="preserve">Функция </w:t>
-      </w:r>
-      <w:proofErr w:type="spellStart"/>
-      <w:r>
-        <w:rPr>
-          <w:rFonts w:ascii="Times New Roman" w:eastAsia="Times New Roman" w:hAnsi="Times New Roman" w:cs="Times New Roman"/>
-          <w:sz w:val="28"/>
-          <w:szCs w:val="28"/>
-        </w:rPr>
-        <w:t>pool_shutdown</w:t>
-      </w:r>
-      <w:proofErr w:type="spellEnd"/>
-      <w:r>
-        <w:rPr>
-          <w:rFonts w:ascii="Times New Roman" w:eastAsia="Times New Roman" w:hAnsi="Times New Roman" w:cs="Times New Roman"/>
-          <w:sz w:val="28"/>
-          <w:szCs w:val="28"/>
-        </w:rPr>
-        <w:t xml:space="preserve">() отменит каждый рабочий поток, а затем будет ждать завершения каждого потока, вызывая </w:t>
-      </w:r>
-      <w:proofErr w:type="spellStart"/>
-      <w:r>
-        <w:rPr>
-          <w:rFonts w:ascii="Times New Roman" w:eastAsia="Times New Roman" w:hAnsi="Times New Roman" w:cs="Times New Roman"/>
-          <w:sz w:val="28"/>
-          <w:szCs w:val="28"/>
-        </w:rPr>
-        <w:t>pthread</w:t>
-      </w:r>
-      <w:proofErr w:type="spellEnd"/>
-      <w:r>
-        <w:rPr>
-          <w:rFonts w:ascii="Times New Roman" w:eastAsia="Times New Roman" w:hAnsi="Times New Roman" w:cs="Times New Roman"/>
-          <w:sz w:val="28"/>
-          <w:szCs w:val="28"/>
-        </w:rPr>
-        <w:t xml:space="preserve"> </w:t>
-      </w:r>
-      <w:proofErr w:type="spellStart"/>
-      <w:r>
-        <w:rPr>
-          <w:rFonts w:ascii="Times New Roman" w:eastAsia="Times New Roman" w:hAnsi="Times New Roman" w:cs="Times New Roman"/>
-          <w:sz w:val="28"/>
-          <w:szCs w:val="28"/>
-        </w:rPr>
-        <w:t>join</w:t>
-      </w:r>
-      <w:proofErr w:type="spellEnd"/>
-      <w:r>
-        <w:rPr>
-          <w:rFonts w:ascii="Times New Roman" w:eastAsia="Times New Roman" w:hAnsi="Times New Roman" w:cs="Times New Roman"/>
-          <w:sz w:val="28"/>
-          <w:szCs w:val="28"/>
-        </w:rPr>
-        <w:t xml:space="preserve">(). (Операция семафора </w:t>
-      </w:r>
-      <w:proofErr w:type="spellStart"/>
-      <w:r>
-        <w:rPr>
-          <w:rFonts w:ascii="Times New Roman" w:eastAsia="Times New Roman" w:hAnsi="Times New Roman" w:cs="Times New Roman"/>
-          <w:sz w:val="28"/>
-          <w:szCs w:val="28"/>
-        </w:rPr>
-        <w:t>sem_wait</w:t>
-      </w:r>
-      <w:proofErr w:type="spellEnd"/>
-      <w:r>
-        <w:rPr>
-          <w:rFonts w:ascii="Times New Roman" w:eastAsia="Times New Roman" w:hAnsi="Times New Roman" w:cs="Times New Roman"/>
-          <w:sz w:val="28"/>
-          <w:szCs w:val="28"/>
-        </w:rPr>
-        <w:t>() — это точка отмены, которая позволяет отменить поток, ожидающий семафора.)</w:t>
-      </w:r>
-      <w:r>
-        <w:br w:type="page"/>
-      </w:r>
-    </w:p>
-    <w:p>
-      <w:pPr>
-        <w:spacing w:after="0" w:line="360" w:lineRule="auto"/>
+        <w:t>Пример работы</w:t>
+      </w:r>
+      <w:r>
         <w:rPr>
           <w:rFonts w:ascii="Times New Roman" w:eastAsia="Times New Roman" w:hAnsi="Times New Roman" w:cs="Times New Roman"/>
           <w:b/>
           <w:sz w:val="28"/>
           <w:szCs w:val="28"/>
         </w:rPr>
-      </w:pPr>
-      <w:r>
-        <w:rPr>
-          <w:rFonts w:ascii="Times New Roman" w:eastAsia="Times New Roman" w:hAnsi="Times New Roman" w:cs="Times New Roman"/>
-          <w:b/>
-          <w:sz w:val="28"/>
-          <w:szCs w:val="28"/>
-        </w:rPr>
-        <w:lastRenderedPageBreak/>
-        <w:t>Пример работы программы</w:t>
+        <w:t xml:space="preserve"> программы</w:t>
       </w:r>
     </w:p>
     <w:p>
@@ -924,6 +586,7 @@
     <w:p>
       <w:pPr>
         <w:spacing w:after="0" w:line="360" w:lineRule="auto"/>
+        <w:ind w:firstLine="709"/>
         <w:jc w:val="center"/>
         <w:rPr>
           <w:rFonts w:ascii="Times New Roman" w:eastAsia="Times New Roman" w:hAnsi="Times New Roman" w:cs="Times New Roman"/>
@@ -938,10 +601,10 @@
           <w:szCs w:val="28"/>
         </w:rPr>
         <w:drawing>
-          <wp:inline distT="0" distB="0" distL="0" distR="0" wp14:anchorId="3A6882A8" wp14:editId="7DBEE48B">
-            <wp:extent cx="5940425" cy="1616075"/>
-            <wp:effectExtent l="0" t="0" r="3175" b="3175"/>
-            <wp:docPr id="3" name="Рисунок 3"/>
+          <wp:inline distT="0" distB="0" distL="0" distR="0" wp14:anchorId="686D2B0B" wp14:editId="3F192FB2">
+            <wp:extent cx="3458058" cy="666843"/>
+            <wp:effectExtent l="0" t="0" r="9525" b="0"/>
+            <wp:docPr id="2" name="Рисунок 2"/>
             <wp:cNvGraphicFramePr>
               <a:graphicFrameLocks xmlns:a="http://schemas.openxmlformats.org/drawingml/2006/main" noChangeAspect="1"/>
             </wp:cNvGraphicFramePr>
@@ -961,7 +624,7 @@
                   <pic:spPr>
                     <a:xfrm>
                       <a:off x="0" y="0"/>
-                      <a:ext cx="5940425" cy="1616075"/>
+                      <a:ext cx="3458058" cy="666843"/>
                     </a:xfrm>
                     <a:prstGeom prst="rect">
                       <a:avLst/>
@@ -990,26 +653,213 @@
           <w:sz w:val="28"/>
           <w:szCs w:val="28"/>
         </w:rPr>
-        <w:t>Рисунок 1. Вывод программ</w:t>
-      </w:r>
-      <w:r>
-        <w:rPr>
-          <w:rFonts w:ascii="Times New Roman" w:eastAsia="Times New Roman" w:hAnsi="Times New Roman" w:cs="Times New Roman"/>
-          <w:sz w:val="28"/>
-          <w:szCs w:val="28"/>
-        </w:rPr>
-        <w:t>ы</w:t>
-      </w:r>
-    </w:p>
-    <w:p>
-      <w:pPr>
-        <w:spacing w:after="0" w:line="360" w:lineRule="auto"/>
-        <w:rPr>
-          <w:rFonts w:ascii="Times New Roman" w:eastAsia="Times New Roman" w:hAnsi="Times New Roman" w:cs="Times New Roman"/>
-          <w:sz w:val="28"/>
-          <w:szCs w:val="28"/>
-        </w:rPr>
-      </w:pPr>
+        <w:t>Рисунок 1. Вывод программа</w:t>
+      </w:r>
+    </w:p>
+    <w:p>
+      <w:pPr>
+        <w:spacing w:after="0" w:line="360" w:lineRule="auto"/>
+        <w:ind w:firstLine="709"/>
+        <w:jc w:val="both"/>
+        <w:rPr>
+          <w:rFonts w:ascii="Times New Roman" w:eastAsia="Times New Roman" w:hAnsi="Times New Roman" w:cs="Times New Roman"/>
+          <w:sz w:val="28"/>
+          <w:szCs w:val="28"/>
+        </w:rPr>
+      </w:pPr>
+      <w:r>
+        <w:rPr>
+          <w:rFonts w:ascii="Times New Roman" w:eastAsia="Times New Roman" w:hAnsi="Times New Roman" w:cs="Times New Roman"/>
+          <w:sz w:val="28"/>
+          <w:szCs w:val="28"/>
+        </w:rPr>
+        <w:t>Первые несколько строк выходного файла:</w:t>
+      </w:r>
+    </w:p>
+    <w:p>
+      <w:pPr>
+        <w:spacing w:after="0" w:line="360" w:lineRule="auto"/>
+        <w:ind w:firstLine="709"/>
+        <w:jc w:val="center"/>
+        <w:rPr>
+          <w:rFonts w:ascii="Times New Roman" w:eastAsia="Times New Roman" w:hAnsi="Times New Roman" w:cs="Times New Roman"/>
+          <w:sz w:val="28"/>
+          <w:szCs w:val="28"/>
+        </w:rPr>
+      </w:pPr>
+      <w:r>
+        <w:rPr>
+          <w:rFonts w:ascii="Times New Roman" w:eastAsia="Times New Roman" w:hAnsi="Times New Roman" w:cs="Times New Roman"/>
+          <w:sz w:val="28"/>
+          <w:szCs w:val="28"/>
+        </w:rPr>
+        <w:drawing>
+          <wp:inline distT="0" distB="0" distL="0" distR="0" wp14:anchorId="45926553" wp14:editId="1C460329">
+            <wp:extent cx="3486150" cy="5537200"/>
+            <wp:effectExtent l="0" t="0" r="0" b="6350"/>
+            <wp:docPr id="1" name="Рисунок 1"/>
+            <wp:cNvGraphicFramePr>
+              <a:graphicFrameLocks xmlns:a="http://schemas.openxmlformats.org/drawingml/2006/main" noChangeAspect="1"/>
+            </wp:cNvGraphicFramePr>
+            <a:graphic xmlns:a="http://schemas.openxmlformats.org/drawingml/2006/main">
+              <a:graphicData uri="http://schemas.openxmlformats.org/drawingml/2006/picture">
+                <pic:pic xmlns:pic="http://schemas.openxmlformats.org/drawingml/2006/picture">
+                  <pic:nvPicPr>
+                    <pic:cNvPr id="1" name=""/>
+                    <pic:cNvPicPr/>
+                  </pic:nvPicPr>
+                  <pic:blipFill>
+                    <a:blip r:embed="rId6">
+                      <a:extLst>
+                        <a:ext uri="{28A0092B-C50C-407E-A947-70E740481C1C}">
+                          <a14:useLocalDpi xmlns:a14="http://schemas.microsoft.com/office/drawing/2010/main" val="0"/>
+                        </a:ext>
+                      </a:extLst>
+                    </a:blip>
+                    <a:stretch>
+                      <a:fillRect/>
+                    </a:stretch>
+                  </pic:blipFill>
+                  <pic:spPr>
+                    <a:xfrm>
+                      <a:off x="0" y="0"/>
+                      <a:ext cx="3486150" cy="5537200"/>
+                    </a:xfrm>
+                    <a:prstGeom prst="rect">
+                      <a:avLst/>
+                    </a:prstGeom>
+                  </pic:spPr>
+                </pic:pic>
+              </a:graphicData>
+            </a:graphic>
+          </wp:inline>
+        </w:drawing>
+      </w:r>
+    </w:p>
+    <w:p>
+      <w:pPr>
+        <w:spacing w:after="0" w:line="360" w:lineRule="auto"/>
+        <w:jc w:val="center"/>
+        <w:rPr>
+          <w:rFonts w:ascii="Times New Roman" w:eastAsia="Times New Roman" w:hAnsi="Times New Roman" w:cs="Times New Roman"/>
+          <w:sz w:val="28"/>
+          <w:szCs w:val="28"/>
+        </w:rPr>
+      </w:pPr>
+      <w:r>
+        <w:rPr>
+          <w:rFonts w:ascii="Times New Roman" w:eastAsia="Times New Roman" w:hAnsi="Times New Roman" w:cs="Times New Roman"/>
+          <w:sz w:val="28"/>
+          <w:szCs w:val="28"/>
+        </w:rPr>
+        <w:t xml:space="preserve">Рисунок </w:t>
+      </w:r>
+      <w:r>
+        <w:rPr>
+          <w:rFonts w:ascii="Times New Roman" w:eastAsia="Times New Roman" w:hAnsi="Times New Roman" w:cs="Times New Roman"/>
+          <w:sz w:val="28"/>
+          <w:szCs w:val="28"/>
+        </w:rPr>
+        <w:t>2</w:t>
+      </w:r>
+      <w:r>
+        <w:rPr>
+          <w:rFonts w:ascii="Times New Roman" w:eastAsia="Times New Roman" w:hAnsi="Times New Roman" w:cs="Times New Roman"/>
+          <w:sz w:val="28"/>
+          <w:szCs w:val="28"/>
+        </w:rPr>
+        <w:t xml:space="preserve">. </w:t>
+      </w:r>
+      <w:r>
+        <w:rPr>
+          <w:rFonts w:ascii="Times New Roman" w:eastAsia="Times New Roman" w:hAnsi="Times New Roman" w:cs="Times New Roman"/>
+          <w:sz w:val="28"/>
+          <w:szCs w:val="28"/>
+        </w:rPr>
+        <w:t>Выходной файл</w:t>
+      </w:r>
+    </w:p>
+    <w:p>
+      <w:pPr>
+        <w:spacing w:after="0" w:line="360" w:lineRule="auto"/>
+        <w:ind w:firstLine="709"/>
+        <w:rPr>
+          <w:rFonts w:ascii="Times New Roman" w:eastAsia="Times New Roman" w:hAnsi="Times New Roman" w:cs="Times New Roman"/>
+          <w:sz w:val="28"/>
+          <w:szCs w:val="28"/>
+        </w:rPr>
+      </w:pPr>
+      <w:r>
+        <w:rPr>
+          <w:rFonts w:ascii="Times New Roman" w:eastAsia="Times New Roman" w:hAnsi="Times New Roman" w:cs="Times New Roman"/>
+          <w:sz w:val="28"/>
+          <w:szCs w:val="28"/>
+        </w:rPr>
+        <w:t>Статистика:</w:t>
+      </w:r>
+    </w:p>
+    <w:p>
+      <w:pPr>
+        <w:spacing w:after="0" w:line="360" w:lineRule="auto"/>
+        <w:ind w:firstLine="709"/>
+        <w:rPr>
+          <w:rFonts w:ascii="Times New Roman" w:eastAsia="Times New Roman" w:hAnsi="Times New Roman" w:cs="Times New Roman"/>
+          <w:sz w:val="28"/>
+          <w:szCs w:val="28"/>
+        </w:rPr>
+      </w:pPr>
+      <w:r>
+        <w:rPr>
+          <w:rFonts w:ascii="Times New Roman" w:eastAsia="Times New Roman" w:hAnsi="Times New Roman" w:cs="Times New Roman"/>
+          <w:sz w:val="28"/>
+          <w:szCs w:val="28"/>
+        </w:rPr>
+        <w:t>– частота попаданий в TLB равна 0.0</w:t>
+      </w:r>
+      <w:r>
+        <w:rPr>
+          <w:rFonts w:ascii="Times New Roman" w:eastAsia="Times New Roman" w:hAnsi="Times New Roman" w:cs="Times New Roman"/>
+          <w:sz w:val="28"/>
+          <w:szCs w:val="28"/>
+        </w:rPr>
+        <w:t>06</w:t>
+      </w:r>
+      <w:r>
+        <w:rPr>
+          <w:rFonts w:ascii="Times New Roman" w:eastAsia="Times New Roman" w:hAnsi="Times New Roman" w:cs="Times New Roman"/>
+          <w:sz w:val="28"/>
+          <w:szCs w:val="28"/>
+        </w:rPr>
+        <w:t>.</w:t>
+      </w:r>
+    </w:p>
+    <w:p>
+      <w:pPr>
+        <w:spacing w:after="0" w:line="360" w:lineRule="auto"/>
+        <w:ind w:firstLine="709"/>
+        <w:rPr>
+          <w:rFonts w:ascii="Times New Roman" w:eastAsia="Times New Roman" w:hAnsi="Times New Roman" w:cs="Times New Roman"/>
+          <w:sz w:val="28"/>
+          <w:szCs w:val="28"/>
+        </w:rPr>
+      </w:pPr>
+      <w:r>
+        <w:rPr>
+          <w:rFonts w:ascii="Times New Roman" w:eastAsia="Times New Roman" w:hAnsi="Times New Roman" w:cs="Times New Roman"/>
+          <w:sz w:val="28"/>
+          <w:szCs w:val="28"/>
+        </w:rPr>
+        <w:t>– частота ошибок страниц равна 0,8</w:t>
+      </w:r>
+      <w:r>
+        <w:rPr>
+          <w:rFonts w:ascii="Times New Roman" w:eastAsia="Times New Roman" w:hAnsi="Times New Roman" w:cs="Times New Roman"/>
+          <w:sz w:val="28"/>
+          <w:szCs w:val="28"/>
+          <w:lang w:val="en-US"/>
+        </w:rPr>
+        <w:t>96</w:t>
+      </w:r>
       <w:r>
         <w:br w:type="page"/>
       </w:r>
@@ -1051,112 +901,15 @@
           <w:sz w:val="28"/>
           <w:szCs w:val="28"/>
         </w:rPr>
-        <w:t>Программа успешно осуществляет</w:t>
-      </w:r>
-      <w:r>
-        <w:rPr>
-          <w:rFonts w:ascii="Times New Roman" w:eastAsia="Times New Roman" w:hAnsi="Times New Roman" w:cs="Times New Roman"/>
-          <w:sz w:val="28"/>
-          <w:szCs w:val="28"/>
-        </w:rPr>
-        <w:t xml:space="preserve"> использование пулов потоков. В процессе были успешно использованы </w:t>
-      </w:r>
-      <w:r>
-        <w:rPr>
-          <w:rFonts w:ascii="Times New Roman" w:eastAsia="Times New Roman" w:hAnsi="Times New Roman" w:cs="Times New Roman"/>
-          <w:sz w:val="28"/>
-          <w:szCs w:val="28"/>
-          <w:lang w:val="en-US"/>
-        </w:rPr>
-        <w:t>Mutex</w:t>
-      </w:r>
-      <w:r>
-        <w:rPr>
-          <w:rFonts w:ascii="Times New Roman" w:eastAsia="Times New Roman" w:hAnsi="Times New Roman" w:cs="Times New Roman"/>
-          <w:sz w:val="28"/>
-          <w:szCs w:val="28"/>
-        </w:rPr>
-        <w:t xml:space="preserve"> </w:t>
-      </w:r>
-      <w:r>
-        <w:rPr>
-          <w:rFonts w:ascii="Times New Roman" w:eastAsia="Times New Roman" w:hAnsi="Times New Roman" w:cs="Times New Roman"/>
-          <w:sz w:val="28"/>
-          <w:szCs w:val="28"/>
-        </w:rPr>
-        <w:t xml:space="preserve">и </w:t>
-      </w:r>
-      <w:proofErr w:type="spellStart"/>
-      <w:r>
-        <w:rPr>
-          <w:rFonts w:ascii="Times New Roman" w:eastAsia="Times New Roman" w:hAnsi="Times New Roman" w:cs="Times New Roman"/>
-          <w:sz w:val="28"/>
-          <w:szCs w:val="28"/>
-        </w:rPr>
-        <w:t>Семофор</w:t>
-      </w:r>
-      <w:proofErr w:type="spellEnd"/>
-      <w:r>
-        <w:rPr>
-          <w:rFonts w:ascii="Times New Roman" w:eastAsia="Times New Roman" w:hAnsi="Times New Roman" w:cs="Times New Roman"/>
-          <w:sz w:val="28"/>
-          <w:szCs w:val="28"/>
-        </w:rPr>
-        <w:t xml:space="preserve">, а также очередь для </w:t>
-      </w:r>
-      <w:r>
-        <w:rPr>
-          <w:rFonts w:ascii="Times New Roman" w:eastAsia="Times New Roman" w:hAnsi="Times New Roman" w:cs="Times New Roman"/>
-          <w:sz w:val="28"/>
-          <w:szCs w:val="28"/>
-        </w:rPr>
-        <w:t xml:space="preserve">перехода по задачам. Была изучена работа </w:t>
-      </w:r>
-      <w:proofErr w:type="spellStart"/>
-      <w:r>
-        <w:rPr>
-          <w:rFonts w:ascii="Times New Roman" w:eastAsia="Times New Roman" w:hAnsi="Times New Roman" w:cs="Times New Roman"/>
-          <w:sz w:val="28"/>
-          <w:szCs w:val="28"/>
-          <w:lang w:val="en-US"/>
-        </w:rPr>
-        <w:t>Pthreads</w:t>
-      </w:r>
-      <w:proofErr w:type="spellEnd"/>
-      <w:r>
-        <w:rPr>
-          <w:rFonts w:ascii="Times New Roman" w:eastAsia="Times New Roman" w:hAnsi="Times New Roman" w:cs="Times New Roman"/>
-          <w:sz w:val="28"/>
-          <w:szCs w:val="28"/>
-          <w:lang w:val="en-US"/>
-        </w:rPr>
-        <w:t xml:space="preserve">, POSIX, Mutex </w:t>
-      </w:r>
-      <w:r>
-        <w:rPr>
-          <w:rFonts w:ascii="Times New Roman" w:eastAsia="Times New Roman" w:hAnsi="Times New Roman" w:cs="Times New Roman"/>
-          <w:sz w:val="28"/>
-          <w:szCs w:val="28"/>
-        </w:rPr>
-        <w:t xml:space="preserve">и </w:t>
-      </w:r>
-      <w:proofErr w:type="spellStart"/>
-      <w:r>
-        <w:rPr>
-          <w:rFonts w:ascii="Times New Roman" w:eastAsia="Times New Roman" w:hAnsi="Times New Roman" w:cs="Times New Roman"/>
-          <w:sz w:val="28"/>
-          <w:szCs w:val="28"/>
-        </w:rPr>
-        <w:t>семофор</w:t>
-      </w:r>
-      <w:proofErr w:type="spellEnd"/>
-      <w:r>
-        <w:rPr>
-          <w:rFonts w:ascii="Times New Roman" w:eastAsia="Times New Roman" w:hAnsi="Times New Roman" w:cs="Times New Roman"/>
-          <w:sz w:val="28"/>
-          <w:szCs w:val="28"/>
-        </w:rPr>
-        <w:t>.</w:t>
+        <w:t>Программа успешно осуществляет преобразование логических адресов в физические, используя TLB и таблицу страниц. В процессе были реализованы этапы устранения ошибок страниц с применением подкачки по запросу, управление TLB и алгоритм замещения страниц. Резу</w:t>
+      </w:r>
+      <w:r>
+        <w:rPr>
+          <w:rFonts w:ascii="Times New Roman" w:eastAsia="Times New Roman" w:hAnsi="Times New Roman" w:cs="Times New Roman"/>
+          <w:sz w:val="28"/>
+          <w:szCs w:val="28"/>
+        </w:rPr>
+        <w:t>льтаты выполнения программы позволяют понять основные шаги преобразования логических адресов, а также эффективность использования TLB и методов управления памятью.</w:t>
       </w:r>
     </w:p>
     <w:sectPr>

</xml_diff>